<commit_message>
Fix #1: Solve the issuse
</commit_message>
<xml_diff>
--- a/SA.docx
+++ b/SA.docx
@@ -698,8 +698,6 @@
         </w:rPr>
         <w:t>Nagercoil</w:t>
       </w:r>
-      <w:bookmarkStart w:id="0" w:name="_GoBack"/>
-      <w:bookmarkEnd w:id="0"/>
       <w:proofErr w:type="spellEnd"/>
     </w:p>
     <w:p>
@@ -1633,6 +1631,14 @@
         </w:rPr>
         <w:t>Good Communication</w:t>
       </w:r>
+      <w:r>
+        <w:rPr>
+          <w:sz w:val="23"/>
+        </w:rPr>
+        <w:t xml:space="preserve"> , Collaboration</w:t>
+      </w:r>
+      <w:bookmarkStart w:id="0" w:name="_GoBack"/>
+      <w:bookmarkEnd w:id="0"/>
     </w:p>
     <w:p>
       <w:pPr>

</xml_diff>